<commit_message>
Project 2 actually complete
</commit_message>
<xml_diff>
--- a/UF/COP3530/Project2/Project2_Documentation.docx
+++ b/UF/COP3530/Project2/Project2_Documentation.docx
@@ -33,7 +33,49 @@
         <w:spacing w:after="0" w:line="240" w:lineRule="auto"/>
       </w:pPr>
       <w:r>
-        <w:t>Data Structure: For this project I utilized an adjacency list class. This class was functionally a wrapper class that encompassed a map, where the key was a string representing the from page, and the value was a list containing all the to pages that the from page linked to. A map was used as the key, value construct was important to associate the from page to the pages it linked to. A list was used to store the to pages as it was the lightest weight container that allowed storage, iteration, and stored a size variable.</w:t>
+        <w:t>Data Structure: For this project I utilized an adjacency list class. This class was functionally a wrapper class that encompassed a</w:t>
+      </w:r>
+      <w:r>
+        <w:t>n unordered_</w:t>
+      </w:r>
+      <w:r>
+        <w:t>map, where the key was a string representing the from page, and the value was a list containing all the to pages that the from page linked to. A</w:t>
+      </w:r>
+      <w:r>
+        <w:t>n</w:t>
+      </w:r>
+      <w:r>
+        <w:t xml:space="preserve"> </w:t>
+      </w:r>
+      <w:r>
+        <w:t>unordered_map</w:t>
+      </w:r>
+      <w:r>
+        <w:t xml:space="preserve"> </w:t>
+      </w:r>
+      <w:r>
+        <w:t xml:space="preserve">was used as the key, value construct was </w:t>
+      </w:r>
+      <w:r>
+        <w:t>required</w:t>
+      </w:r>
+      <w:r>
+        <w:t xml:space="preserve"> to associate the from page to the pages it linked to.</w:t>
+      </w:r>
+      <w:r>
+        <w:t xml:space="preserve"> </w:t>
+      </w:r>
+      <w:r>
+        <w:t xml:space="preserve">Additionally, </w:t>
+      </w:r>
+      <w:r>
+        <w:t>this structure did not have a requirement to be ordered, so the unordered version was chosen over the standard map</w:t>
+      </w:r>
+      <w:r>
+        <w:t xml:space="preserve">. </w:t>
+      </w:r>
+      <w:r>
+        <w:t>A list was used to store the to pages as it was the lightest weight container that allowed storage, iteration, and stored a size variable.</w:t>
       </w:r>
     </w:p>
     <w:p>
@@ -64,7 +106,32 @@
         <w:ind w:left="1440"/>
       </w:pPr>
       <w:r>
-        <w:t>Insert: inserts the from page and to page of an edge into the underlying map. Runs in constant time as there is no iteration.</w:t>
+        <w:rPr>
+          <w:b/>
+          <w:bCs/>
+        </w:rPr>
+        <w:t>Insert</w:t>
+      </w:r>
+      <w:r>
+        <w:t>: inserts the from page and to page of an edge into the underlying map</w:t>
+      </w:r>
+      <w:r>
+        <w:t>-&gt;list data structure</w:t>
+      </w:r>
+      <w:r>
+        <w:t xml:space="preserve">. </w:t>
+      </w:r>
+      <w:r>
+        <w:t>Insertion into a list is constant time, so this r</w:t>
+      </w:r>
+      <w:r>
+        <w:t xml:space="preserve">uns in </w:t>
+      </w:r>
+      <w:r>
+        <w:t>linear time with respect to the length of the string representing the from page, as the unordered_map is wrapper over a hash table.</w:t>
+      </w:r>
+      <w:r>
+        <w:t xml:space="preserve"> For the rest of the analysis, the string length will be assumed to have a maximum, which results in the insert function being treated as running in constant time.</w:t>
       </w:r>
     </w:p>
     <w:p>
@@ -73,7 +140,20 @@
         <w:ind w:left="1440"/>
       </w:pPr>
       <w:r>
-        <w:t>Size: retrieves the size variable from the underlying map, runs in constant time.</w:t>
+        <w:rPr>
+          <w:b/>
+          <w:bCs/>
+        </w:rPr>
+        <w:t>Size</w:t>
+      </w:r>
+      <w:r>
+        <w:t xml:space="preserve">: retrieves the size variable from the underlying </w:t>
+      </w:r>
+      <w:r>
+        <w:t>unordered_map</w:t>
+      </w:r>
+      <w:r>
+        <w:t>, runs in constant time.</w:t>
       </w:r>
     </w:p>
     <w:p>
@@ -82,7 +162,39 @@
         <w:ind w:left="1440"/>
       </w:pPr>
       <w:r>
-        <w:t xml:space="preserve">A begin and end method are also implemented that return the beginning and end of the underlying map. An iteration through the </w:t>
+        <w:t xml:space="preserve">A </w:t>
+      </w:r>
+      <w:r>
+        <w:rPr>
+          <w:b/>
+          <w:bCs/>
+        </w:rPr>
+        <w:t>begin</w:t>
+      </w:r>
+      <w:r>
+        <w:t xml:space="preserve"> and </w:t>
+      </w:r>
+      <w:r>
+        <w:rPr>
+          <w:b/>
+          <w:bCs/>
+        </w:rPr>
+        <w:t>end</w:t>
+      </w:r>
+      <w:r>
+        <w:t xml:space="preserve"> method are also implemented that return the beginning and end of the underlying </w:t>
+      </w:r>
+      <w:r>
+        <w:t>unordered_map</w:t>
+      </w:r>
+      <w:r>
+        <w:t xml:space="preserve"> </w:t>
+      </w:r>
+      <w:r>
+        <w:t>to allow iteration</w:t>
+      </w:r>
+      <w:r>
+        <w:t xml:space="preserve">. An iteration through the </w:t>
       </w:r>
       <w:r>
         <w:t xml:space="preserve">keys in the </w:t>
@@ -91,7 +203,10 @@
         <w:t>adjacency list</w:t>
       </w:r>
       <w:r>
-        <w:t xml:space="preserve"> runs in O(|V|), though the pagerank algorithm also iterates through the values in the map, which makes this version of an iteration run in O(|E|)</w:t>
+        <w:t xml:space="preserve"> runs in O(|V|)</w:t>
+      </w:r>
+      <w:r>
+        <w:t>.</w:t>
       </w:r>
     </w:p>
     <w:p>
@@ -109,7 +224,20 @@
         <w:ind w:left="1440"/>
       </w:pPr>
       <w:r>
-        <w:t>ParseInput: gets the input from the user and stores the input edges into an adjacency list. Runs in O(|E|).</w:t>
+        <w:rPr>
+          <w:b/>
+          <w:bCs/>
+        </w:rPr>
+        <w:t>ParseInput</w:t>
+      </w:r>
+      <w:r>
+        <w:t>: gets the input from the user and stores the input edges into an adjacency list.</w:t>
+      </w:r>
+      <w:r>
+        <w:t xml:space="preserve"> E number of inserts which execute in constant time (discussed above).</w:t>
+      </w:r>
+      <w:r>
+        <w:t xml:space="preserve"> Runs in O(|E|).</w:t>
       </w:r>
     </w:p>
     <w:p>
@@ -118,7 +246,14 @@
         <w:ind w:left="1440"/>
       </w:pPr>
       <w:r>
-        <w:t>IteratePageRank: Runs the actual algorithm. Iterates through all edges in the adjacency list p times, where p is the power iteration input by the user. Results in O(p * |E|).</w:t>
+        <w:rPr>
+          <w:b/>
+          <w:bCs/>
+        </w:rPr>
+        <w:t>IteratePageRank</w:t>
+      </w:r>
+      <w:r>
+        <w:t>: Runs the actual algorithm. Iterates through all edges in the adjacency list p times, where p is the power iteration input by the user. Results in O(p * |E|).</w:t>
       </w:r>
     </w:p>
     <w:p>
@@ -127,20 +262,57 @@
         <w:ind w:left="1440"/>
       </w:pPr>
       <w:r>
-        <w:t>PrintResults: Outputs the results of the page rank algorithm. Runs in O(|V|).</w:t>
-      </w:r>
-    </w:p>
-    <w:p>
-      <w:pPr>
-        <w:spacing w:after="0" w:line="240" w:lineRule="auto"/>
-      </w:pPr>
-    </w:p>
-    <w:p>
-      <w:pPr>
-        <w:spacing w:after="0" w:line="240" w:lineRule="auto"/>
-      </w:pPr>
-      <w:r>
-        <w:t>The time complexity of the main method (IteratePageRank) runs in O(p * |E|), where p is the power iteration number, as discussed above.</w:t>
+        <w:rPr>
+          <w:b/>
+          <w:bCs/>
+        </w:rPr>
+        <w:t>PrintResults</w:t>
+      </w:r>
+      <w:r>
+        <w:t xml:space="preserve">: Outputs the results of the page rank algorithm. </w:t>
+      </w:r>
+      <w:r>
+        <w:t xml:space="preserve">Iterates over a separate map structure that associates all vertices with a page rank value. </w:t>
+      </w:r>
+      <w:r>
+        <w:t>Runs in O(|V|).</w:t>
+      </w:r>
+    </w:p>
+    <w:p>
+      <w:pPr>
+        <w:spacing w:after="0" w:line="240" w:lineRule="auto"/>
+      </w:pPr>
+    </w:p>
+    <w:p>
+      <w:pPr>
+        <w:spacing w:after="0" w:line="240" w:lineRule="auto"/>
+      </w:pPr>
+      <w:r>
+        <w:t xml:space="preserve">The time complexity of the main method </w:t>
+      </w:r>
+      <w:r>
+        <w:t xml:space="preserve">is the sum of </w:t>
+      </w:r>
+      <w:r>
+        <w:t>the</w:t>
+      </w:r>
+      <w:r>
+        <w:t xml:space="preserve"> three methods</w:t>
+      </w:r>
+      <w:r>
+        <w:t xml:space="preserve"> in the PageRank class;</w:t>
+      </w:r>
+      <w:r>
+        <w:t xml:space="preserve"> O(|E|) + O(p * |E|) + O(|V|)</w:t>
+      </w:r>
+      <w:r>
+        <w:t>.</w:t>
+      </w:r>
+      <w:r>
+        <w:t xml:space="preserve"> </w:t>
+      </w:r>
+      <w:r>
+        <w:t>Combining and eliminating constant factors results in the entire project having a runtime complexity of O(|E| + |V|).</w:t>
       </w:r>
     </w:p>
     <w:p>

</xml_diff>

<commit_message>
Started work to improve genetic TSP algorithms
</commit_message>
<xml_diff>
--- a/UF/COP3530/Project2/Project2_Documentation.docx
+++ b/UF/COP3530/Project2/Project2_Documentation.docx
@@ -36,10 +36,26 @@
         <w:t>Data Structure: For this project I utilized an adjacency list class. This class was functionally a wrapper class that encompassed a</w:t>
       </w:r>
       <w:r>
-        <w:t>n unordered_</w:t>
-      </w:r>
-      <w:r>
-        <w:t>map, where the key was a string representing the from page, and the value was a list containing all the to pages that the from page linked to. A</w:t>
+        <w:t xml:space="preserve">n </w:t>
+      </w:r>
+      <w:proofErr w:type="spellStart"/>
+      <w:r>
+        <w:t>unordered_</w:t>
+      </w:r>
+      <w:r>
+        <w:t>map</w:t>
+      </w:r>
+      <w:proofErr w:type="spellEnd"/>
+      <w:r>
+        <w:t xml:space="preserve">, where the key was a string representing the from page, and the value was a list containing all the </w:t>
+      </w:r>
+      <w:proofErr w:type="spellStart"/>
+      <w:r>
+        <w:t>to</w:t>
+      </w:r>
+      <w:proofErr w:type="spellEnd"/>
+      <w:r>
+        <w:t xml:space="preserve"> pages that the from page linked to. A</w:t>
       </w:r>
       <w:r>
         <w:t>n</w:t>
@@ -47,9 +63,11 @@
       <w:r>
         <w:t xml:space="preserve"> </w:t>
       </w:r>
+      <w:proofErr w:type="spellStart"/>
       <w:r>
         <w:t>unordered_map</w:t>
       </w:r>
+      <w:proofErr w:type="spellEnd"/>
       <w:r>
         <w:t xml:space="preserve"> </w:t>
       </w:r>
@@ -75,7 +93,15 @@
         <w:t xml:space="preserve">. </w:t>
       </w:r>
       <w:r>
-        <w:t>A list was used to store the to pages as it was the lightest weight container that allowed storage, iteration, and stored a size variable.</w:t>
+        <w:t xml:space="preserve">A list was used to store the </w:t>
+      </w:r>
+      <w:proofErr w:type="spellStart"/>
+      <w:r>
+        <w:t>to</w:t>
+      </w:r>
+      <w:proofErr w:type="spellEnd"/>
+      <w:r>
+        <w:t xml:space="preserve"> pages as it was the lightest weight container that allowed storage, iteration, and stored a size variable.</w:t>
       </w:r>
     </w:p>
     <w:p>
@@ -128,10 +154,18 @@
         <w:t xml:space="preserve">uns in </w:t>
       </w:r>
       <w:r>
-        <w:t>linear time with respect to the length of the string representing the from page, as the unordered_map is wrapper over a hash table.</w:t>
-      </w:r>
-      <w:r>
-        <w:t xml:space="preserve"> For the rest of the analysis, the string length will be assumed to have a maximum, which results in the insert function being treated as running in constant time.</w:t>
+        <w:t xml:space="preserve">linear time with respect to the length of the string representing the from page, as the </w:t>
+      </w:r>
+      <w:proofErr w:type="spellStart"/>
+      <w:r>
+        <w:t>unordered_map</w:t>
+      </w:r>
+      <w:proofErr w:type="spellEnd"/>
+      <w:r>
+        <w:t xml:space="preserve"> is wrapper over a hash table</w:t>
+      </w:r>
+      <w:r>
+        <w:t>.</w:t>
       </w:r>
     </w:p>
     <w:p>
@@ -149,9 +183,11 @@
       <w:r>
         <w:t xml:space="preserve">: retrieves the size variable from the underlying </w:t>
       </w:r>
+      <w:proofErr w:type="spellStart"/>
       <w:r>
         <w:t>unordered_map</w:t>
       </w:r>
+      <w:proofErr w:type="spellEnd"/>
       <w:r>
         <w:t>, runs in constant time.</w:t>
       </w:r>
@@ -184,9 +220,11 @@
       <w:r>
         <w:t xml:space="preserve"> method are also implemented that return the beginning and end of the underlying </w:t>
       </w:r>
+      <w:proofErr w:type="spellStart"/>
       <w:r>
         <w:t>unordered_map</w:t>
       </w:r>
+      <w:proofErr w:type="spellEnd"/>
       <w:r>
         <w:t xml:space="preserve"> </w:t>
       </w:r>
@@ -223,6 +261,7 @@
         <w:spacing w:after="0" w:line="240" w:lineRule="auto"/>
         <w:ind w:left="1440"/>
       </w:pPr>
+      <w:proofErr w:type="spellStart"/>
       <w:r>
         <w:rPr>
           <w:b/>
@@ -230,6 +269,7 @@
         </w:rPr>
         <w:t>ParseInput</w:t>
       </w:r>
+      <w:proofErr w:type="spellEnd"/>
       <w:r>
         <w:t>: gets the input from the user and stores the input edges into an adjacency list.</w:t>
       </w:r>
@@ -245,6 +285,7 @@
         <w:spacing w:after="0" w:line="240" w:lineRule="auto"/>
         <w:ind w:left="1440"/>
       </w:pPr>
+      <w:proofErr w:type="spellStart"/>
       <w:r>
         <w:rPr>
           <w:b/>
@@ -252,6 +293,7 @@
         </w:rPr>
         <w:t>IteratePageRank</w:t>
       </w:r>
+      <w:proofErr w:type="spellEnd"/>
       <w:r>
         <w:t>: Runs the actual algorithm. Iterates through all edges in the adjacency list p times, where p is the power iteration input by the user. Results in O(p * |E|).</w:t>
       </w:r>
@@ -261,6 +303,7 @@
         <w:spacing w:after="0" w:line="240" w:lineRule="auto"/>
         <w:ind w:left="1440"/>
       </w:pPr>
+      <w:proofErr w:type="spellStart"/>
       <w:r>
         <w:rPr>
           <w:b/>
@@ -268,6 +311,7 @@
         </w:rPr>
         <w:t>PrintResults</w:t>
       </w:r>
+      <w:proofErr w:type="spellEnd"/>
       <w:r>
         <w:t xml:space="preserve">: Outputs the results of the page rank algorithm. </w:t>
       </w:r>
@@ -288,31 +332,22 @@
         <w:spacing w:after="0" w:line="240" w:lineRule="auto"/>
       </w:pPr>
       <w:r>
-        <w:t xml:space="preserve">The time complexity of the main method </w:t>
-      </w:r>
-      <w:r>
-        <w:t xml:space="preserve">is the sum of </w:t>
-      </w:r>
-      <w:r>
-        <w:t>the</w:t>
-      </w:r>
-      <w:r>
-        <w:t xml:space="preserve"> three methods</w:t>
-      </w:r>
-      <w:r>
-        <w:t xml:space="preserve"> in the PageRank class;</w:t>
-      </w:r>
-      <w:r>
-        <w:t xml:space="preserve"> O(|E|) + O(p * |E|) + O(|V|)</w:t>
-      </w:r>
-      <w:r>
-        <w:t>.</w:t>
-      </w:r>
-      <w:r>
-        <w:t xml:space="preserve"> </w:t>
-      </w:r>
-      <w:r>
-        <w:t>Combining and eliminating constant factors results in the entire project having a runtime complexity of O(|E| + |V|).</w:t>
+        <w:t>The time complexity of the main</w:t>
+      </w:r>
+      <w:r>
+        <w:t xml:space="preserve"> Page Rank algorithm is</w:t>
+      </w:r>
+      <w:r>
+        <w:t xml:space="preserve"> O(p * |E|)</w:t>
+      </w:r>
+      <w:r>
+        <w:t xml:space="preserve"> as discussed above. If we consider p to be a constant, this reduces down to </w:t>
+      </w:r>
+      <w:r>
+        <w:t xml:space="preserve">a time complexity of </w:t>
+      </w:r>
+      <w:r>
+        <w:t>O(|E|).</w:t>
       </w:r>
     </w:p>
     <w:p>

</xml_diff>